<commit_message>
update readme and conversions
</commit_message>
<xml_diff>
--- a/readme conversions/readme.docx
+++ b/readme conversions/readme.docx
@@ -56,7 +56,7 @@
         </w:p>
       </w:sdtContent>
     </w:sdt>
-    <w:bookmarkStart w:id="21" w:name="pandoc-ling"/>
+    <w:bookmarkStart w:id="23" w:name="pandoc-ling"/>
     <w:p>
       <w:pPr>
         <w:pStyle w:val="Heading1"/>
@@ -80,6 +80,7 @@
       </w:pPr>
       <w:r>
         <w:rPr>
+          <w:iCs/>
           <w:i/>
         </w:rPr>
         <w:t xml:space="preserve">Michael Cysouw</w:t>
@@ -160,8 +161,51 @@
         <w:t xml:space="preserve">Export to (almost) any format of your wishes for final polishing.</w:t>
       </w:r>
     </w:p>
-    <w:bookmarkEnd w:id="21"/>
-    <w:bookmarkStart w:id="24" w:name="rationale"/>
+    <w:p>
+      <w:pPr>
+        <w:numPr>
+          <w:ilvl w:val="0"/>
+          <w:numId w:val="1001"/>
+        </w:numPr>
+        <w:pStyle w:val="Compact"/>
+      </w:pPr>
+      <w:r>
+        <w:t xml:space="preserve">As an example, check out this readme in</w:t>
+      </w:r>
+      <w:r>
+        <w:t xml:space="preserve"> </w:t>
+      </w:r>
+      <w:hyperlink r:id="rId21">
+        <w:r>
+          <w:rPr>
+            <w:rStyle w:val="Hyperlink"/>
+          </w:rPr>
+          <w:t xml:space="preserve">HTML</w:t>
+        </w:r>
+      </w:hyperlink>
+      <w:r>
+        <w:t xml:space="preserve"> </w:t>
+      </w:r>
+      <w:r>
+        <w:t xml:space="preserve">or</w:t>
+      </w:r>
+      <w:r>
+        <w:t xml:space="preserve"> </w:t>
+      </w:r>
+      <w:hyperlink r:id="rId22">
+        <w:r>
+          <w:rPr>
+            <w:rStyle w:val="Hyperlink"/>
+          </w:rPr>
+          <w:t xml:space="preserve">Latex</w:t>
+        </w:r>
+      </w:hyperlink>
+      <w:r>
+        <w:t xml:space="preserve">.</w:t>
+      </w:r>
+    </w:p>
+    <w:bookmarkEnd w:id="23"/>
+    <w:bookmarkStart w:id="26" w:name="rationale"/>
     <w:p>
       <w:pPr>
         <w:pStyle w:val="Heading1"/>
@@ -243,7 +287,7 @@
       <w:r>
         <w:t xml:space="preserve"> </w:t>
       </w:r>
-      <w:hyperlink r:id="rId22">
+      <w:hyperlink r:id="rId24">
         <w:r>
           <w:rPr>
             <w:rStyle w:val="Hyperlink"/>
@@ -402,7 +446,7 @@
       <w:r>
         <w:t xml:space="preserve"> </w:t>
       </w:r>
-      <w:hyperlink r:id="rId23">
+      <w:hyperlink r:id="rId25">
         <w:r>
           <w:rPr>
             <w:rStyle w:val="Hyperlink"/>
@@ -528,8 +572,8 @@
         <w:t xml:space="preserve">weaknesses of this approach).</w:t>
       </w:r>
     </w:p>
-    <w:bookmarkEnd w:id="24"/>
-    <w:bookmarkStart w:id="26" w:name="X62e78b8227f0cb0ffc452f6553c2ef38812591a"/>
+    <w:bookmarkEnd w:id="26"/>
+    <w:bookmarkStart w:id="28" w:name="X62e78b8227f0cb0ffc452f6553c2ef38812591a"/>
     <w:p>
       <w:pPr>
         <w:pStyle w:val="Heading1"/>
@@ -601,6 +645,7 @@
       </w:pPr>
       <w:r>
         <w:rPr>
+          <w:bCs/>
           <w:b/>
         </w:rPr>
         <w:t xml:space="preserve">Number</w:t>
@@ -643,6 +688,7 @@
       </w:pPr>
       <w:r>
         <w:rPr>
+          <w:bCs/>
           <w:b/>
         </w:rPr>
         <w:t xml:space="preserve">Preamble</w:t>
@@ -679,6 +725,7 @@
       </w:pPr>
       <w:r>
         <w:rPr>
+          <w:bCs/>
           <w:b/>
         </w:rPr>
         <w:t xml:space="preserve">Label</w:t>
@@ -727,6 +774,7 @@
       </w:pPr>
       <w:r>
         <w:rPr>
+          <w:bCs/>
           <w:b/>
         </w:rPr>
         <w:t xml:space="preserve">Judgment</w:t>
@@ -769,6 +817,7 @@
       </w:pPr>
       <w:r>
         <w:rPr>
+          <w:bCs/>
           <w:b/>
         </w:rPr>
         <w:t xml:space="preserve">Line example</w:t>
@@ -805,6 +854,7 @@
       </w:pPr>
       <w:r>
         <w:rPr>
+          <w:bCs/>
           <w:b/>
         </w:rPr>
         <w:t xml:space="preserve">Interlinear example</w:t>
@@ -835,6 +885,7 @@
       </w:pPr>
       <w:r>
         <w:rPr>
+          <w:bCs/>
           <w:b/>
         </w:rPr>
         <w:t xml:space="preserve">Header</w:t>
@@ -871,6 +922,7 @@
       </w:pPr>
       <w:r>
         <w:rPr>
+          <w:bCs/>
           <w:b/>
         </w:rPr>
         <w:t xml:space="preserve">Source</w:t>
@@ -907,6 +959,7 @@
       </w:pPr>
       <w:r>
         <w:rPr>
+          <w:bCs/>
           <w:b/>
         </w:rPr>
         <w:t xml:space="preserve">Gloss</w:t>
@@ -943,6 +996,7 @@
       </w:pPr>
       <w:r>
         <w:rPr>
+          <w:bCs/>
           <w:b/>
         </w:rPr>
         <w:t xml:space="preserve">Translation</w:t>
@@ -989,7 +1043,7 @@
                     </pic:cNvPicPr>
                   </pic:nvPicPr>
                   <pic:blipFill>
-                    <a:blip r:embed="rId25"/>
+                    <a:blip r:embed="rId27"/>
                     <a:stretch>
                       <a:fillRect/>
                     </a:stretch>
@@ -1151,11 +1205,23 @@
         <w:t xml:space="preserve">pandoc-ling</w:t>
       </w:r>
       <w:r>
-        <w:t xml:space="preserve">, but can of course be overruled.</w:t>
-      </w:r>
-    </w:p>
-    <w:bookmarkEnd w:id="26"/>
-    <w:bookmarkStart w:id="53" w:name="introducing-pandoc-ling"/>
+        <w:t xml:space="preserve">, but can of course be overruled. For latex (and beamer)</w:t>
+      </w:r>
+      <w:r>
+        <w:t xml:space="preserve"> </w:t>
+      </w:r>
+      <w:r>
+        <w:t xml:space="preserve">special output is prepared using various available latex packages (see</w:t>
+      </w:r>
+      <w:r>
+        <w:t xml:space="preserve"> </w:t>
+      </w:r>
+      <w:r>
+        <w:t xml:space="preserve">options, below).</w:t>
+      </w:r>
+    </w:p>
+    <w:bookmarkEnd w:id="28"/>
+    <w:bookmarkStart w:id="55" w:name="introducing-pandoc-ling"/>
     <w:p>
       <w:pPr>
         <w:pStyle w:val="Heading1"/>
@@ -1182,7 +1248,7 @@
         <w:t xml:space="preserve">pandoc-ling</w:t>
       </w:r>
     </w:p>
-    <w:bookmarkStart w:id="34" w:name="editing-linguistic-examples"/>
+    <w:bookmarkStart w:id="36" w:name="editing-linguistic-examples"/>
     <w:p>
       <w:pPr>
         <w:pStyle w:val="Heading2"/>
@@ -1418,6 +1484,7 @@
       </w:r>
       <w:r>
         <w:rPr>
+          <w:iCs/>
           <w:i/>
         </w:rPr>
         <w:t xml:space="preserve">not</w:t>
@@ -1476,7 +1543,7 @@
         <w:t xml:space="preserve">:::</w:t>
       </w:r>
     </w:p>
-    <w:bookmarkStart w:id="27" w:name="ling-ex:4.1"/>
+    <w:bookmarkStart w:id="29" w:name="ling-ex:4.1"/>
     <w:tbl>
       <w:tblPr>
         <w:tblStyle w:val="Table"/>
@@ -1509,7 +1576,7 @@
         </w:tc>
       </w:tr>
     </w:tbl>
-    <w:bookmarkEnd w:id="27"/>
+    <w:bookmarkEnd w:id="29"/>
     <w:p>
       <w:pPr>
         <w:pStyle w:val="BodyText"/>
@@ -1652,7 +1719,7 @@
         <w:t xml:space="preserve">:::</w:t>
       </w:r>
     </w:p>
-    <w:bookmarkStart w:id="28" w:name="id"/>
+    <w:bookmarkStart w:id="30" w:name="id"/>
     <w:tbl>
       <w:tblPr>
         <w:tblStyle w:val="Table"/>
@@ -1703,7 +1770,7 @@
         </w:tc>
       </w:tr>
     </w:tbl>
-    <w:bookmarkEnd w:id="28"/>
+    <w:bookmarkEnd w:id="30"/>
     <w:p>
       <w:pPr>
         <w:pStyle w:val="BodyText"/>
@@ -1759,7 +1826,7 @@
         <w:t xml:space="preserve">:::</w:t>
       </w:r>
     </w:p>
-    <w:bookmarkStart w:id="29" w:name="ling-ex:4.3"/>
+    <w:bookmarkStart w:id="31" w:name="ling-ex:4.3"/>
     <w:tbl>
       <w:tblPr>
         <w:tblStyle w:val="Table"/>
@@ -1808,7 +1875,7 @@
         </w:tc>
       </w:tr>
     </w:tbl>
-    <w:bookmarkEnd w:id="29"/>
+    <w:bookmarkEnd w:id="31"/>
     <w:p>
       <w:pPr>
         <w:pStyle w:val="BodyText"/>
@@ -1839,6 +1906,7 @@
       </w:r>
       <w:r>
         <w:rPr>
+          <w:iCs/>
           <w:i/>
         </w:rPr>
         <w:t xml:space="preserve">not</w:t>
@@ -1924,7 +1992,7 @@
         <w:t xml:space="preserve">:::</w:t>
       </w:r>
     </w:p>
-    <w:bookmarkStart w:id="30" w:name="ling-ex:4.4"/>
+    <w:bookmarkStart w:id="32" w:name="ling-ex:4.4"/>
     <w:tbl>
       <w:tblPr>
         <w:tblStyle w:val="Table"/>
@@ -2070,7 +2138,7 @@
         </w:tc>
       </w:tr>
     </w:tbl>
-    <w:bookmarkEnd w:id="30"/>
+    <w:bookmarkEnd w:id="32"/>
     <w:p>
       <w:pPr>
         <w:pStyle w:val="BodyText"/>
@@ -2138,7 +2206,7 @@
         <w:t xml:space="preserve">:::</w:t>
       </w:r>
     </w:p>
-    <w:bookmarkStart w:id="31" w:name="ling-ex:4.5"/>
+    <w:bookmarkStart w:id="33" w:name="ling-ex:4.5"/>
     <w:tbl>
       <w:tblPr>
         <w:tblStyle w:val="Table"/>
@@ -2255,7 +2323,7 @@
         </w:tc>
       </w:tr>
     </w:tbl>
-    <w:bookmarkEnd w:id="31"/>
+    <w:bookmarkEnd w:id="33"/>
     <w:p>
       <w:pPr>
         <w:pStyle w:val="BodyText"/>
@@ -2380,7 +2448,7 @@
         <w:t xml:space="preserve">:::</w:t>
       </w:r>
     </w:p>
-    <w:bookmarkStart w:id="32" w:name="ling-ex:4.6"/>
+    <w:bookmarkStart w:id="34" w:name="ling-ex:4.6"/>
     <w:tbl>
       <w:tblPr>
         <w:tblStyle w:val="Table"/>
@@ -2566,7 +2634,7 @@
         </w:tc>
       </w:tr>
     </w:tbl>
-    <w:bookmarkEnd w:id="32"/>
+    <w:bookmarkEnd w:id="34"/>
     <w:p>
       <w:pPr>
         <w:pStyle w:val="BodyText"/>
@@ -2646,7 +2714,7 @@
         <w:t xml:space="preserve">:::</w:t>
       </w:r>
     </w:p>
-    <w:bookmarkStart w:id="33" w:name="ling-ex:4.7"/>
+    <w:bookmarkStart w:id="35" w:name="ling-ex:4.7"/>
     <w:tbl>
       <w:tblPr>
         <w:tblStyle w:val="Table"/>
@@ -2724,9 +2792,9 @@
         </w:tc>
       </w:tr>
     </w:tbl>
-    <w:bookmarkEnd w:id="33"/>
-    <w:bookmarkEnd w:id="34"/>
-    <w:bookmarkStart w:id="39" w:name="interlinear-examples"/>
+    <w:bookmarkEnd w:id="35"/>
+    <w:bookmarkEnd w:id="36"/>
+    <w:bookmarkStart w:id="41" w:name="interlinear-examples"/>
     <w:p>
       <w:pPr>
         <w:pStyle w:val="Heading2"/>
@@ -2934,7 +3002,7 @@
         <w:t xml:space="preserve">:::</w:t>
       </w:r>
     </w:p>
-    <w:bookmarkStart w:id="35" w:name="ling-ex:4.8"/>
+    <w:bookmarkStart w:id="37" w:name="ling-ex:4.8"/>
     <w:tbl>
       <w:tblPr>
         <w:tblStyle w:val="Table"/>
@@ -3124,7 +3192,7 @@
         </w:tc>
       </w:tr>
     </w:tbl>
-    <w:bookmarkEnd w:id="35"/>
+    <w:bookmarkEnd w:id="37"/>
     <w:p>
       <w:pPr>
         <w:pStyle w:val="BodyText"/>
@@ -3186,7 +3254,7 @@
       <w:r>
         <w:t xml:space="preserve"> </w:t>
       </w:r>
-      <w:hyperlink r:id="rId36">
+      <w:hyperlink r:id="rId38">
         <w:r>
           <w:rPr>
             <w:rStyle w:val="Hyperlink"/>
@@ -3350,7 +3418,7 @@
         <w:t xml:space="preserve">:::</w:t>
       </w:r>
     </w:p>
-    <w:bookmarkStart w:id="37" w:name="ling-ex:4.9"/>
+    <w:bookmarkStart w:id="39" w:name="ling-ex:4.9"/>
     <w:tbl>
       <w:tblPr>
         <w:tblStyle w:val="Table"/>
@@ -3378,6 +3446,7 @@
             </w:pPr>
             <w:r>
               <w:rPr>
+                <w:iCs/>
                 <w:i/>
               </w:rPr>
               <w:t xml:space="preserve">Deze</w:t>
@@ -3392,6 +3461,7 @@
             </w:pPr>
             <w:r>
               <w:rPr>
+                <w:iCs/>
                 <w:i/>
               </w:rPr>
               <w:t xml:space="preserve">zin</w:t>
@@ -3406,6 +3476,7 @@
             </w:pPr>
             <w:r>
               <w:rPr>
+                <w:iCs/>
                 <w:i/>
               </w:rPr>
               <w:t xml:space="preserve">is</w:t>
@@ -3420,6 +3491,7 @@
             </w:pPr>
             <w:r>
               <w:rPr>
+                <w:iCs/>
                 <w:i/>
               </w:rPr>
               <w:t xml:space="preserve">in</w:t>
@@ -3434,6 +3506,7 @@
             </w:pPr>
             <w:r>
               <w:rPr>
+                <w:iCs/>
                 <w:i/>
               </w:rPr>
               <w:t xml:space="preserve">het</w:t>
@@ -3448,6 +3521,7 @@
             </w:pPr>
             <w:r>
               <w:rPr>
+                <w:iCs/>
                 <w:i/>
               </w:rPr>
               <w:t xml:space="preserve">nederlands.</w:t>
@@ -3573,7 +3647,7 @@
         </w:tc>
       </w:tr>
     </w:tbl>
-    <w:bookmarkEnd w:id="37"/>
+    <w:bookmarkEnd w:id="39"/>
     <w:p>
       <w:pPr>
         <w:pStyle w:val="BodyText"/>
@@ -3827,7 +3901,7 @@
         <w:t xml:space="preserve">:::</w:t>
       </w:r>
     </w:p>
-    <w:bookmarkStart w:id="38" w:name="ling-ex:4.10"/>
+    <w:bookmarkStart w:id="40" w:name="ling-ex:4.10"/>
     <w:tbl>
       <w:tblPr>
         <w:tblStyle w:val="Table"/>
@@ -3985,6 +4059,7 @@
             </w:pPr>
             <w:r>
               <w:rPr>
+                <w:iCs/>
                 <w:i/>
               </w:rPr>
               <w:t xml:space="preserve">Deze</w:t>
@@ -3999,6 +4074,7 @@
             </w:pPr>
             <w:r>
               <w:rPr>
+                <w:iCs/>
                 <w:i/>
               </w:rPr>
               <w:t xml:space="preserve">zin</w:t>
@@ -4013,6 +4089,7 @@
             </w:pPr>
             <w:r>
               <w:rPr>
+                <w:iCs/>
                 <w:i/>
               </w:rPr>
               <w:t xml:space="preserve">is</w:t>
@@ -4027,6 +4104,7 @@
             </w:pPr>
             <w:r>
               <w:rPr>
+                <w:iCs/>
                 <w:i/>
               </w:rPr>
               <w:t xml:space="preserve">(dit is test)</w:t>
@@ -4041,6 +4119,7 @@
             </w:pPr>
             <w:r>
               <w:rPr>
+                <w:iCs/>
                 <w:i/>
               </w:rPr>
               <w:t xml:space="preserve">nederlands.</w:t>
@@ -4208,6 +4287,7 @@
             </w:pPr>
             <w:r>
               <w:rPr>
+                <w:iCs/>
                 <w:i/>
               </w:rPr>
               <w:t xml:space="preserve">Deze</w:t>
@@ -4222,6 +4302,7 @@
             </w:pPr>
             <w:r>
               <w:rPr>
+                <w:iCs/>
                 <w:i/>
               </w:rPr>
               <w:t xml:space="preserve">tweede</w:t>
@@ -4236,6 +4317,7 @@
             </w:pPr>
             <w:r>
               <w:rPr>
+                <w:iCs/>
                 <w:i/>
               </w:rPr>
               <w:t xml:space="preserve">zin</w:t>
@@ -4250,6 +4332,7 @@
             </w:pPr>
             <w:r>
               <w:rPr>
+                <w:iCs/>
                 <w:i/>
               </w:rPr>
               <w:t xml:space="preserve">heeft</w:t>
@@ -4264,6 +4347,7 @@
             </w:pPr>
             <w:r>
               <w:rPr>
+                <w:iCs/>
                 <w:i/>
               </w:rPr>
               <w:t xml:space="preserve">geen</w:t>
@@ -4278,6 +4362,7 @@
             </w:pPr>
             <w:r>
               <w:rPr>
+                <w:iCs/>
                 <w:i/>
               </w:rPr>
               <w:t xml:space="preserve">header.</w:t>
@@ -4424,9 +4509,9 @@
         </w:tc>
       </w:tr>
     </w:tbl>
-    <w:bookmarkEnd w:id="38"/>
-    <w:bookmarkEnd w:id="39"/>
-    <w:bookmarkStart w:id="41" w:name="cross-referencing-examples"/>
+    <w:bookmarkEnd w:id="40"/>
+    <w:bookmarkEnd w:id="41"/>
+    <w:bookmarkStart w:id="43" w:name="cross-referencing-examples"/>
     <w:p>
       <w:pPr>
         <w:pStyle w:val="Heading2"/>
@@ -4576,7 +4661,7 @@
         <w:t xml:space="preserve">:::</w:t>
       </w:r>
     </w:p>
-    <w:bookmarkStart w:id="40" w:name="test"/>
+    <w:bookmarkStart w:id="42" w:name="test"/>
     <w:tbl>
       <w:tblPr>
         <w:tblStyle w:val="Table"/>
@@ -4609,7 +4694,7 @@
         </w:tc>
       </w:tr>
     </w:tbl>
-    <w:bookmarkEnd w:id="40"/>
+    <w:bookmarkEnd w:id="42"/>
     <w:p>
       <w:pPr>
         <w:pStyle w:val="BodyText"/>
@@ -4925,8 +5010,8 @@
         <w:t xml:space="preserve">when formatted (which is of course nonsensical).</w:t>
       </w:r>
     </w:p>
-    <w:bookmarkEnd w:id="41"/>
-    <w:bookmarkStart w:id="46" w:name="options-of-pandoc-ling"/>
+    <w:bookmarkEnd w:id="43"/>
+    <w:bookmarkStart w:id="48" w:name="options-of-pandoc-ling"/>
     <w:p>
       <w:pPr>
         <w:pStyle w:val="Heading2"/>
@@ -4953,7 +5038,7 @@
         <w:t xml:space="preserve">pandoc-ling</w:t>
       </w:r>
     </w:p>
-    <w:bookmarkStart w:id="43" w:name="global-options"/>
+    <w:bookmarkStart w:id="45" w:name="global-options"/>
     <w:p>
       <w:pPr>
         <w:pStyle w:val="Heading3"/>
@@ -4999,7 +5084,7 @@
       <w:r>
         <w:t xml:space="preserve"> </w:t>
       </w:r>
-      <w:hyperlink r:id="rId42">
+      <w:hyperlink r:id="rId44">
         <w:r>
           <w:rPr>
             <w:rStyle w:val="Hyperlink"/>
@@ -5067,6 +5152,7 @@
       <w:r>
         <w:rPr>
           <w:rStyle w:val="VerbatimChar"/>
+          <w:bCs/>
           <w:b/>
         </w:rPr>
         <w:t xml:space="preserve">formatGloss</w:t>
@@ -5125,6 +5211,7 @@
       <w:r>
         <w:rPr>
           <w:rStyle w:val="VerbatimChar"/>
+          <w:bCs/>
           <w:b/>
         </w:rPr>
         <w:t xml:space="preserve">xrefSuffixSep</w:t>
@@ -5231,6 +5318,7 @@
       <w:r>
         <w:rPr>
           <w:rStyle w:val="VerbatimChar"/>
+          <w:bCs/>
           <w:b/>
         </w:rPr>
         <w:t xml:space="preserve">restartAtChapter</w:t>
@@ -5337,6 +5425,7 @@
       <w:r>
         <w:rPr>
           <w:rStyle w:val="VerbatimChar"/>
+          <w:bCs/>
           <w:b/>
         </w:rPr>
         <w:t xml:space="preserve">addChapterNumber</w:t>
@@ -5413,6 +5502,7 @@
       <w:r>
         <w:rPr>
           <w:rStyle w:val="VerbatimChar"/>
+          <w:bCs/>
           <w:b/>
         </w:rPr>
         <w:t xml:space="preserve">latexPackage</w:t>
@@ -5517,20 +5607,73 @@
         <w:t xml:space="preserve">Latex</w:t>
       </w:r>
       <w:r>
-        <w:t xml:space="preserve"> </w:t>
-      </w:r>
-      <w:r>
-        <w:t xml:space="preserve">and then typeset. Using the direct option insider Pandoc</w:t>
-      </w:r>
-      <w:r>
-        <w:t xml:space="preserve"> </w:t>
-      </w:r>
-      <w:r>
-        <w:t xml:space="preserve">might also work in many situations.</w:t>
-      </w:r>
-    </w:p>
-    <w:bookmarkEnd w:id="43"/>
-    <w:bookmarkStart w:id="45" w:name="local-options"/>
+        <w:t xml:space="preserve">, correct the output, and then typeset separately with a</w:t>
+      </w:r>
+      <w:r>
+        <w:t xml:space="preserve"> </w:t>
+      </w:r>
+      <w:r>
+        <w:t xml:space="preserve">latex compiler like</w:t>
+      </w:r>
+      <w:r>
+        <w:t xml:space="preserve"> </w:t>
+      </w:r>
+      <w:r>
+        <w:rPr>
+          <w:rStyle w:val="VerbatimChar"/>
+        </w:rPr>
+        <w:t xml:space="preserve">xelatex</w:t>
+      </w:r>
+      <w:r>
+        <w:t xml:space="preserve">. Using the direct option insider</w:t>
+      </w:r>
+      <w:r>
+        <w:t xml:space="preserve"> </w:t>
+      </w:r>
+      <w:r>
+        <w:t xml:space="preserve">Pandoc might also work in many situations. Export to</w:t>
+      </w:r>
+      <w:r>
+        <w:t xml:space="preserve"> </w:t>
+      </w:r>
+      <w:r>
+        <w:rPr>
+          <w:rStyle w:val="VerbatimChar"/>
+          <w:bCs/>
+          <w:b/>
+        </w:rPr>
+        <w:t xml:space="preserve">beamer</w:t>
+      </w:r>
+      <w:r>
+        <w:t xml:space="preserve"> </w:t>
+      </w:r>
+      <w:r>
+        <w:t xml:space="preserve">seems to work reasonably well with the</w:t>
+      </w:r>
+      <w:r>
+        <w:t xml:space="preserve"> </w:t>
+      </w:r>
+      <w:r>
+        <w:rPr>
+          <w:rStyle w:val="VerbatimChar"/>
+        </w:rPr>
+        <w:t xml:space="preserve">gb4e</w:t>
+      </w:r>
+      <w:r>
+        <w:t xml:space="preserve"> </w:t>
+      </w:r>
+      <w:r>
+        <w:t xml:space="preserve">package. All others</w:t>
+      </w:r>
+      <w:r>
+        <w:t xml:space="preserve"> </w:t>
+      </w:r>
+      <w:r>
+        <w:t xml:space="preserve">have artefacts or errors.</w:t>
+      </w:r>
+    </w:p>
+    <w:bookmarkEnd w:id="45"/>
+    <w:bookmarkStart w:id="47" w:name="local-options"/>
     <w:p>
       <w:pPr>
         <w:pStyle w:val="Heading3"/>
@@ -5710,7 +5853,7 @@
         <w:t xml:space="preserve">:::</w:t>
       </w:r>
     </w:p>
-    <w:bookmarkStart w:id="44" w:name="ling-ex:4.12"/>
+    <w:bookmarkStart w:id="46" w:name="ling-ex:4.12"/>
     <w:tbl>
       <w:tblPr>
         <w:tblStyle w:val="Table"/>
@@ -5752,6 +5895,9 @@
                       <m:t>x</m:t>
                     </m:r>
                     <m:r>
+                      <m:rPr>
+                        <m:sty m:val="p"/>
+                      </m:rPr>
                       <m:t>=</m:t>
                     </m:r>
                     <m:r>
@@ -5770,6 +5916,9 @@
                   </m:e>
                 </m:nary>
                 <m:r>
+                  <m:rPr>
+                    <m:sty m:val="p"/>
+                  </m:rPr>
                   <m:t>=</m:t>
                 </m:r>
                 <m:f>
@@ -5790,6 +5939,9 @@
                       </m:sup>
                     </m:sSup>
                     <m:r>
+                      <m:rPr>
+                        <m:sty m:val="p"/>
+                      </m:rPr>
                       <m:t>−</m:t>
                     </m:r>
                     <m:r>
@@ -5808,10 +5960,10 @@
         </w:tc>
       </w:tr>
     </w:tbl>
-    <w:bookmarkEnd w:id="44"/>
-    <w:bookmarkEnd w:id="45"/>
     <w:bookmarkEnd w:id="46"/>
-    <w:bookmarkStart w:id="50" w:name="issues-with-pandoc-ling"/>
+    <w:bookmarkEnd w:id="47"/>
+    <w:bookmarkEnd w:id="48"/>
+    <w:bookmarkStart w:id="52" w:name="issues-with-pandoc-ling"/>
     <w:p>
       <w:pPr>
         <w:pStyle w:val="Heading2"/>
@@ -5911,6 +6063,7 @@
       </w:r>
       <w:r>
         <w:rPr>
+          <w:bCs/>
           <w:b/>
         </w:rPr>
         <w:t xml:space="preserve">after</w:t>
@@ -5936,7 +6089,7 @@
       <w:r>
         <w:t xml:space="preserve"> </w:t>
       </w:r>
-      <w:hyperlink r:id="rId47">
+      <w:hyperlink r:id="rId49">
         <w:r>
           <w:rPr>
             <w:rStyle w:val="VerbatimChar"/>
@@ -5973,6 +6126,7 @@
       </w:r>
       <w:r>
         <w:rPr>
+          <w:bCs/>
           <w:b/>
         </w:rPr>
         <w:t xml:space="preserve">before</w:t>
@@ -6064,7 +6218,7 @@
       <w:r>
         <w:t xml:space="preserve"> </w:t>
       </w:r>
-      <w:hyperlink r:id="rId48">
+      <w:hyperlink r:id="rId50">
         <w:r>
           <w:rPr>
             <w:rStyle w:val="Hyperlink"/>
@@ -6192,7 +6346,7 @@
       <w:r>
         <w:t xml:space="preserve"> </w:t>
       </w:r>
-      <w:hyperlink r:id="rId49">
+      <w:hyperlink r:id="rId51">
         <w:r>
           <w:rPr>
             <w:rStyle w:val="VerbatimChar"/>
@@ -6249,8 +6403,41 @@
         <w:t xml:space="preserve">at some time in the future.</w:t>
       </w:r>
     </w:p>
-    <w:bookmarkEnd w:id="50"/>
-    <w:bookmarkStart w:id="51" w:name="a-note-on-latex-conversion"/>
+    <w:p>
+      <w:pPr>
+        <w:numPr>
+          <w:ilvl w:val="0"/>
+          <w:numId w:val="1007"/>
+        </w:numPr>
+        <w:pStyle w:val="Compact"/>
+      </w:pPr>
+      <w:r>
+        <w:rPr>
+          <w:rStyle w:val="VerbatimChar"/>
+        </w:rPr>
+        <w:t xml:space="preserve">beamer</w:t>
+      </w:r>
+      <w:r>
+        <w:t xml:space="preserve"> </w:t>
+      </w:r>
+      <w:r>
+        <w:t xml:space="preserve">output seems to work best with</w:t>
+      </w:r>
+      <w:r>
+        <w:t xml:space="preserve"> </w:t>
+      </w:r>
+      <w:r>
+        <w:rPr>
+          <w:rStyle w:val="VerbatimChar"/>
+        </w:rPr>
+        <w:t xml:space="preserve">latexPackage: gb4e</w:t>
+      </w:r>
+      <w:r>
+        <w:t xml:space="preserve">.</w:t>
+      </w:r>
+    </w:p>
+    <w:bookmarkEnd w:id="52"/>
+    <w:bookmarkStart w:id="53" w:name="a-note-on-latex-conversion"/>
     <w:p>
       <w:pPr>
         <w:pStyle w:val="Heading2"/>
@@ -6408,8 +6595,8 @@
         <w:t xml:space="preserve">packages.</w:t>
       </w:r>
     </w:p>
-    <w:bookmarkEnd w:id="51"/>
-    <w:bookmarkStart w:id="52" w:name="a-note-on-implementation"/>
+    <w:bookmarkEnd w:id="53"/>
+    <w:bookmarkStart w:id="54" w:name="a-note-on-implementation"/>
     <w:p>
       <w:pPr>
         <w:pStyle w:val="Heading2"/>
@@ -6510,14 +6697,14 @@
         <w:rPr>
           <w:rStyle w:val="VerbatimChar"/>
         </w:rPr>
-        <w:t xml:space="preserve">linguistic-example-...</w:t>
+        <w:t xml:space="preserve">linguistic-example-STRUCTURE</w:t>
       </w:r>
       <w:r>
         <w:t xml:space="preserve">.</w:t>
       </w:r>
     </w:p>
-    <w:bookmarkEnd w:id="52"/>
-    <w:bookmarkEnd w:id="53"/>
+    <w:bookmarkEnd w:id="54"/>
+    <w:bookmarkEnd w:id="55"/>
     <w:sectPr/>
   </w:body>
 </w:document>
@@ -6556,10 +6743,7 @@
       <w:lvlText w:val=" "/>
       <w:lvlJc w:val="left"/>
       <w:pPr>
-        <w:tabs>
-          <w:tab w:val="num" w:pos="0"/>
-        </w:tabs>
-        <w:ind w:left="480" w:hanging="480"/>
+        <w:ind w:left="720" w:hanging="480"/>
       </w:pPr>
     </w:lvl>
     <w:lvl w:ilvl="1">
@@ -6567,10 +6751,7 @@
       <w:lvlText w:val=" "/>
       <w:lvlJc w:val="left"/>
       <w:pPr>
-        <w:tabs>
-          <w:tab w:val="num" w:pos="720"/>
-        </w:tabs>
-        <w:ind w:left="1200" w:hanging="480"/>
+        <w:ind w:left="1440" w:hanging="480"/>
       </w:pPr>
     </w:lvl>
     <w:lvl w:ilvl="2">
@@ -6578,10 +6759,7 @@
       <w:lvlText w:val=" "/>
       <w:lvlJc w:val="left"/>
       <w:pPr>
-        <w:tabs>
-          <w:tab w:val="num" w:pos="1440"/>
-        </w:tabs>
-        <w:ind w:left="1920" w:hanging="480"/>
+        <w:ind w:left="2160" w:hanging="480"/>
       </w:pPr>
     </w:lvl>
     <w:lvl w:ilvl="3">
@@ -6589,10 +6767,7 @@
       <w:lvlText w:val=" "/>
       <w:lvlJc w:val="left"/>
       <w:pPr>
-        <w:tabs>
-          <w:tab w:val="num" w:pos="2160"/>
-        </w:tabs>
-        <w:ind w:left="2640" w:hanging="480"/>
+        <w:ind w:left="2880" w:hanging="480"/>
       </w:pPr>
     </w:lvl>
     <w:lvl w:ilvl="4">
@@ -6600,10 +6775,7 @@
       <w:lvlText w:val=" "/>
       <w:lvlJc w:val="left"/>
       <w:pPr>
-        <w:tabs>
-          <w:tab w:val="num" w:pos="2880"/>
-        </w:tabs>
-        <w:ind w:left="3360" w:hanging="480"/>
+        <w:ind w:left="3600" w:hanging="480"/>
       </w:pPr>
     </w:lvl>
     <w:lvl w:ilvl="5">
@@ -6611,10 +6783,7 @@
       <w:lvlText w:val=" "/>
       <w:lvlJc w:val="left"/>
       <w:pPr>
-        <w:tabs>
-          <w:tab w:val="num" w:pos="3600"/>
-        </w:tabs>
-        <w:ind w:left="4080" w:hanging="480"/>
+        <w:ind w:left="4320" w:hanging="480"/>
       </w:pPr>
     </w:lvl>
     <w:lvl w:ilvl="6">
@@ -6622,10 +6791,7 @@
       <w:lvlText w:val=" "/>
       <w:lvlJc w:val="left"/>
       <w:pPr>
-        <w:tabs>
-          <w:tab w:val="num" w:pos="4320"/>
-        </w:tabs>
-        <w:ind w:left="4800" w:hanging="480"/>
+        <w:ind w:left="5040" w:hanging="480"/>
       </w:pPr>
     </w:lvl>
     <w:lvl w:ilvl="7">
@@ -6633,10 +6799,7 @@
       <w:lvlText w:val=" "/>
       <w:lvlJc w:val="left"/>
       <w:pPr>
-        <w:tabs>
-          <w:tab w:val="num" w:pos="5040"/>
-        </w:tabs>
-        <w:ind w:left="5520" w:hanging="480"/>
+        <w:ind w:left="5760" w:hanging="480"/>
       </w:pPr>
     </w:lvl>
     <w:lvl w:ilvl="8">
@@ -6644,10 +6807,7 @@
       <w:lvlText w:val=" "/>
       <w:lvlJc w:val="left"/>
       <w:pPr>
-        <w:tabs>
-          <w:tab w:val="num" w:pos="5760"/>
-        </w:tabs>
-        <w:ind w:left="6240" w:hanging="480"/>
+        <w:ind w:left="6480" w:hanging="480"/>
       </w:pPr>
     </w:lvl>
   </w:abstractNum>
@@ -6659,10 +6819,7 @@
       <w:lvlText w:val="•"/>
       <w:lvlJc w:val="left"/>
       <w:pPr>
-        <w:tabs>
-          <w:tab w:val="num" w:pos="0"/>
-        </w:tabs>
-        <w:ind w:left="480" w:hanging="480"/>
+        <w:ind w:left="720" w:hanging="480"/>
       </w:pPr>
     </w:lvl>
     <w:lvl w:ilvl="1">
@@ -6670,10 +6827,7 @@
       <w:lvlText w:val="–"/>
       <w:lvlJc w:val="left"/>
       <w:pPr>
-        <w:tabs>
-          <w:tab w:val="num" w:pos="720"/>
-        </w:tabs>
-        <w:ind w:left="1200" w:hanging="480"/>
+        <w:ind w:left="1440" w:hanging="480"/>
       </w:pPr>
     </w:lvl>
     <w:lvl w:ilvl="2">
@@ -6681,10 +6835,7 @@
       <w:lvlText w:val="•"/>
       <w:lvlJc w:val="left"/>
       <w:pPr>
-        <w:tabs>
-          <w:tab w:val="num" w:pos="1440"/>
-        </w:tabs>
-        <w:ind w:left="1920" w:hanging="480"/>
+        <w:ind w:left="2160" w:hanging="480"/>
       </w:pPr>
     </w:lvl>
     <w:lvl w:ilvl="3">
@@ -6692,10 +6843,7 @@
       <w:lvlText w:val="–"/>
       <w:lvlJc w:val="left"/>
       <w:pPr>
-        <w:tabs>
-          <w:tab w:val="num" w:pos="2160"/>
-        </w:tabs>
-        <w:ind w:left="2640" w:hanging="480"/>
+        <w:ind w:left="2880" w:hanging="480"/>
       </w:pPr>
     </w:lvl>
     <w:lvl w:ilvl="4">
@@ -6703,10 +6851,7 @@
       <w:lvlText w:val="•"/>
       <w:lvlJc w:val="left"/>
       <w:pPr>
-        <w:tabs>
-          <w:tab w:val="num" w:pos="2880"/>
-        </w:tabs>
-        <w:ind w:left="3360" w:hanging="480"/>
+        <w:ind w:left="3600" w:hanging="480"/>
       </w:pPr>
     </w:lvl>
     <w:lvl w:ilvl="5">
@@ -6714,10 +6859,7 @@
       <w:lvlText w:val="–"/>
       <w:lvlJc w:val="left"/>
       <w:pPr>
-        <w:tabs>
-          <w:tab w:val="num" w:pos="3600"/>
-        </w:tabs>
-        <w:ind w:left="4080" w:hanging="480"/>
+        <w:ind w:left="4320" w:hanging="480"/>
       </w:pPr>
     </w:lvl>
     <w:lvl w:ilvl="6">
@@ -6725,10 +6867,7 @@
       <w:lvlText w:val="•"/>
       <w:lvlJc w:val="left"/>
       <w:pPr>
-        <w:tabs>
-          <w:tab w:val="num" w:pos="4320"/>
-        </w:tabs>
-        <w:ind w:left="4800" w:hanging="480"/>
+        <w:ind w:left="5040" w:hanging="480"/>
       </w:pPr>
     </w:lvl>
     <w:lvl w:ilvl="7">
@@ -6736,10 +6875,7 @@
       <w:lvlText w:val="–"/>
       <w:lvlJc w:val="left"/>
       <w:pPr>
-        <w:tabs>
-          <w:tab w:val="num" w:pos="5040"/>
-        </w:tabs>
-        <w:ind w:left="5520" w:hanging="480"/>
+        <w:ind w:left="5760" w:hanging="480"/>
       </w:pPr>
     </w:lvl>
     <w:lvl w:ilvl="8">
@@ -6747,10 +6883,7 @@
       <w:lvlText w:val="•"/>
       <w:lvlJc w:val="left"/>
       <w:pPr>
-        <w:tabs>
-          <w:tab w:val="num" w:pos="5760"/>
-        </w:tabs>
-        <w:ind w:left="6240" w:hanging="480"/>
+        <w:ind w:left="6480" w:hanging="480"/>
       </w:pPr>
     </w:lvl>
   </w:abstractNum>

</xml_diff>